<commit_message>
Added PR to epic 2
</commit_message>
<xml_diff>
--- a/ai_14/lukian_mykhalchyshyn/epic 2/Звіт Epic 2.docx
+++ b/ai_14/lukian_mykhalchyshyn/epic 2/Звіт Epic 2.docx
@@ -12444,18 +12444,7 @@
           <w:lang w:eastAsia="uk-UA"/>
           <w14:ligatures w14:val="none"/>
         </w:rPr>
-        <w:t xml:space="preserve"> </w:t>
-      </w:r>
-      <w:proofErr w:type="gramStart"/>
-      <w:r>
-        <w:rPr>
-          <w:rFonts w:ascii="Times New Roman" w:eastAsia="Times New Roman" w:hAnsi="Times New Roman" w:cs="Times New Roman"/>
-          <w:color w:val="000000"/>
-          <w:kern w:val="0"/>
-          <w:lang w:eastAsia="uk-UA"/>
-          <w14:ligatures w14:val="none"/>
-        </w:rPr>
-        <w:t xml:space="preserve">5 </w:t>
+        <w:t xml:space="preserve"> 5 </w:t>
       </w:r>
       <w:r>
         <w:rPr>
@@ -12473,7 +12462,6 @@
         <w:t>Lab</w:t>
       </w:r>
       <w:proofErr w:type="spellEnd"/>
-      <w:proofErr w:type="gramEnd"/>
       <w:r>
         <w:rPr>
           <w:rFonts w:ascii="Times New Roman" w:hAnsi="Times New Roman" w:cs="Times New Roman"/>
@@ -38885,18 +38873,7 @@
           <w:lang w:eastAsia="uk-UA"/>
           <w14:ligatures w14:val="none"/>
         </w:rPr>
-        <w:t xml:space="preserve"> </w:t>
-      </w:r>
-      <w:proofErr w:type="gramStart"/>
-      <w:r>
-        <w:rPr>
-          <w:rFonts w:ascii="Times New Roman" w:eastAsia="Times New Roman" w:hAnsi="Times New Roman" w:cs="Times New Roman"/>
-          <w:color w:val="000000"/>
-          <w:kern w:val="0"/>
-          <w:lang w:eastAsia="uk-UA"/>
-          <w14:ligatures w14:val="none"/>
-        </w:rPr>
-        <w:t xml:space="preserve">5 </w:t>
+        <w:t xml:space="preserve"> 5 </w:t>
       </w:r>
       <w:r>
         <w:rPr>
@@ -38914,7 +38891,6 @@
         <w:t>Lab</w:t>
       </w:r>
       <w:proofErr w:type="spellEnd"/>
-      <w:proofErr w:type="gramEnd"/>
       <w:r>
         <w:rPr>
           <w:rFonts w:ascii="Times New Roman" w:hAnsi="Times New Roman" w:cs="Times New Roman"/>
@@ -40047,6 +40023,39 @@
         </w:rPr>
         <w:t>pull request</w:t>
       </w:r>
+    </w:p>
+    <w:p>
+      <w:pPr>
+        <w:spacing w:before="240" w:after="0" w:line="240" w:lineRule="auto"/>
+        <w:outlineLvl w:val="0"/>
+        <w:rPr>
+          <w:rFonts w:ascii="Times New Roman" w:eastAsia="Times New Roman" w:hAnsi="Times New Roman" w:cs="Times New Roman"/>
+          <w:b/>
+          <w:bCs/>
+          <w:color w:val="000000"/>
+          <w:kern w:val="36"/>
+          <w:sz w:val="32"/>
+          <w:szCs w:val="32"/>
+          <w:lang w:val="en-US" w:eastAsia="uk-UA"/>
+          <w14:ligatures w14:val="none"/>
+        </w:rPr>
+      </w:pPr>
+      <w:hyperlink r:id="rId33" w:history="1">
+        <w:r>
+          <w:rPr>
+            <w:rStyle w:val="a4"/>
+            <w:rFonts w:ascii="Times New Roman" w:eastAsia="Times New Roman" w:hAnsi="Times New Roman" w:cs="Times New Roman"/>
+            <w:b/>
+            <w:bCs/>
+            <w:kern w:val="36"/>
+            <w:sz w:val="32"/>
+            <w:szCs w:val="32"/>
+            <w:lang w:val="en-US" w:eastAsia="uk-UA"/>
+            <w14:ligatures w14:val="none"/>
+          </w:rPr>
+          <w:t>https://github.com/artificial-intelligence-department/ai_programming_playground/pull/212</w:t>
+        </w:r>
+      </w:hyperlink>
     </w:p>
     <w:p>
       <w:pPr>

</xml_diff>